<commit_message>
change requirements to reflect use of SwiftUI instead of storyboards
</commit_message>
<xml_diff>
--- a/Documents-Spring2020/Requirements Doc - Spring.docx
+++ b/Documents-Spring2020/Requirements Doc - Spring.docx
@@ -136,38 +136,45 @@
           <w:sz w:val="24"/>
           <w:szCs w:val="24"/>
         </w:rPr>
-        <w:t>Date: February 10, 2020</w:t>
-      </w:r>
-    </w:p>
-    <w:p>
-      <w:pPr>
-        <w:rPr>
-          <w:sz w:val="24"/>
-          <w:szCs w:val="24"/>
-        </w:rPr>
-      </w:pPr>
-      <w:r>
-        <w:rPr>
-          <w:sz w:val="24"/>
-          <w:szCs w:val="24"/>
-        </w:rPr>
-        <w:t xml:space="preserve">Prepared </w:t>
-      </w:r>
-      <w:proofErr w:type="gramStart"/>
-      <w:r>
-        <w:rPr>
-          <w:sz w:val="24"/>
-          <w:szCs w:val="24"/>
-        </w:rPr>
-        <w:t>by:</w:t>
-      </w:r>
-      <w:proofErr w:type="gramEnd"/>
-      <w:r>
-        <w:rPr>
-          <w:sz w:val="24"/>
-          <w:szCs w:val="24"/>
-        </w:rPr>
-        <w:t xml:space="preserve"> Nguyen, Katie; Ruiz, Sofia; Tolliver, Moriah</w:t>
+        <w:t>Revised</w:t>
+      </w:r>
+      <w:r>
+        <w:rPr>
+          <w:sz w:val="24"/>
+          <w:szCs w:val="24"/>
+        </w:rPr>
+        <w:t xml:space="preserve">: </w:t>
+      </w:r>
+      <w:r>
+        <w:rPr>
+          <w:sz w:val="24"/>
+          <w:szCs w:val="24"/>
+        </w:rPr>
+        <w:t>April 6</w:t>
+      </w:r>
+      <w:bookmarkStart w:id="0" w:name="_GoBack"/>
+      <w:bookmarkEnd w:id="0"/>
+      <w:r>
+        <w:rPr>
+          <w:sz w:val="24"/>
+          <w:szCs w:val="24"/>
+        </w:rPr>
+        <w:t>, 2020</w:t>
+      </w:r>
+    </w:p>
+    <w:p>
+      <w:pPr>
+        <w:rPr>
+          <w:sz w:val="24"/>
+          <w:szCs w:val="24"/>
+        </w:rPr>
+      </w:pPr>
+      <w:r>
+        <w:rPr>
+          <w:sz w:val="24"/>
+          <w:szCs w:val="24"/>
+        </w:rPr>
+        <w:t>Prepared by: Nguyen, Katie; Ruiz, Sofia; Tolliver, Moriah</w:t>
       </w:r>
     </w:p>
     <w:p>
@@ -257,30 +264,7 @@
           <w:sz w:val="24"/>
           <w:szCs w:val="24"/>
         </w:rPr>
-        <w:t xml:space="preserve">This document contains the system requirements for the building of what will ultimately be the Palmly Mobile Application. The entire project will be built as an </w:t>
-      </w:r>
-      <w:proofErr w:type="spellStart"/>
-      <w:r>
-        <w:rPr>
-          <w:sz w:val="24"/>
-          <w:szCs w:val="24"/>
-        </w:rPr>
-        <w:t>Xcode</w:t>
-      </w:r>
-      <w:proofErr w:type="spellEnd"/>
-      <w:r>
-        <w:rPr>
-          <w:sz w:val="24"/>
-          <w:szCs w:val="24"/>
-        </w:rPr>
-        <w:t xml:space="preserve"> project, allowing the members of this team to develop the Palmly palm reading application</w:t>
-      </w:r>
-      <w:r>
-        <w:rPr>
-          <w:sz w:val="24"/>
-          <w:szCs w:val="24"/>
-        </w:rPr>
-        <w:t xml:space="preserve"> as an iOS application.</w:t>
+        <w:t>This document contains the system requirements for the building of what will ultimately be the Palmly Mobile Application. The entire project will be built as an Xcode project, allowing the members of this team to develop the Palmly palm reading application as an iOS application.</w:t>
       </w:r>
     </w:p>
     <w:p>
@@ -389,15 +373,7 @@
           <w:sz w:val="24"/>
           <w:szCs w:val="24"/>
         </w:rPr>
-        <w:t>5.1.1.1 “S</w:t>
-      </w:r>
-      <w:r>
-        <w:rPr>
-          <w:b/>
-          <w:sz w:val="24"/>
-          <w:szCs w:val="24"/>
-        </w:rPr>
-        <w:t>hall”</w:t>
+        <w:t>5.1.1.1 “Shall”</w:t>
       </w:r>
     </w:p>
     <w:p>
@@ -506,14 +482,7 @@
           <w:sz w:val="24"/>
           <w:szCs w:val="24"/>
         </w:rPr>
-        <w:t>This declares a design goal describing the w</w:t>
-      </w:r>
-      <w:r>
-        <w:rPr>
-          <w:sz w:val="24"/>
-          <w:szCs w:val="24"/>
-        </w:rPr>
-        <w:t>ay in which other requirements accomplish a purpose. These goals may or may not be met by completion of this project.</w:t>
+        <w:t>This declares a design goal describing the way in which other requirements accomplish a purpose. These goals may or may not be met by completion of this project.</w:t>
       </w:r>
     </w:p>
     <w:p>
@@ -602,30 +571,7 @@
           <w:sz w:val="24"/>
           <w:szCs w:val="24"/>
         </w:rPr>
-        <w:t xml:space="preserve">The completed system will be composed of an </w:t>
-      </w:r>
-      <w:proofErr w:type="spellStart"/>
-      <w:r>
-        <w:rPr>
-          <w:sz w:val="24"/>
-          <w:szCs w:val="24"/>
-        </w:rPr>
-        <w:t>Xcode</w:t>
-      </w:r>
-      <w:proofErr w:type="spellEnd"/>
-      <w:r>
-        <w:rPr>
-          <w:sz w:val="24"/>
-          <w:szCs w:val="24"/>
-        </w:rPr>
-        <w:t xml:space="preserve"> project that the members of the team will continue to develop in order to produce the iOS application. Additionally, the project will produce the graphical user interface that will allow the user to interac</w:t>
-      </w:r>
-      <w:r>
-        <w:rPr>
-          <w:sz w:val="24"/>
-          <w:szCs w:val="24"/>
-        </w:rPr>
-        <w:t xml:space="preserve">t with the three trained networks from the Palmly Neural Network Training Project. In this </w:t>
+        <w:t xml:space="preserve">The completed system will be composed of an Xcode project that the members of the team will continue to develop in order to produce the iOS application. Additionally, the project will produce the graphical user interface that will allow the user to interact with the three networks from the Palmly Neural Network Training Project. In this regard, the </w:t>
       </w:r>
       <w:r>
         <w:rPr>
@@ -633,306 +579,167 @@
           <w:szCs w:val="24"/>
         </w:rPr>
         <w:lastRenderedPageBreak/>
-        <w:t xml:space="preserve">regard, the user will be able to retrieve their individualized palm reading and accompanying lifestyle tip section </w:t>
-      </w:r>
-      <w:proofErr w:type="gramStart"/>
-      <w:r>
-        <w:rPr>
-          <w:sz w:val="24"/>
-          <w:szCs w:val="24"/>
-        </w:rPr>
-        <w:t>via  the</w:t>
-      </w:r>
-      <w:proofErr w:type="gramEnd"/>
-      <w:r>
-        <w:rPr>
-          <w:sz w:val="24"/>
-          <w:szCs w:val="24"/>
-        </w:rPr>
-        <w:t xml:space="preserve"> GUI.</w:t>
-      </w:r>
-    </w:p>
-    <w:p>
-      <w:pPr>
-        <w:rPr>
-          <w:sz w:val="24"/>
-          <w:szCs w:val="24"/>
-        </w:rPr>
-      </w:pPr>
-    </w:p>
-    <w:p>
-      <w:pPr>
-        <w:rPr>
-          <w:b/>
-          <w:sz w:val="28"/>
-          <w:szCs w:val="28"/>
-        </w:rPr>
-      </w:pPr>
-      <w:r>
-        <w:rPr>
-          <w:b/>
-          <w:sz w:val="28"/>
-          <w:szCs w:val="28"/>
-        </w:rPr>
-        <w:t xml:space="preserve">5.2.1 </w:t>
-      </w:r>
-      <w:proofErr w:type="spellStart"/>
-      <w:r>
-        <w:rPr>
-          <w:b/>
-          <w:sz w:val="28"/>
-          <w:szCs w:val="28"/>
-        </w:rPr>
-        <w:t>Xcode</w:t>
-      </w:r>
-      <w:proofErr w:type="spellEnd"/>
-      <w:r>
-        <w:rPr>
-          <w:b/>
-          <w:sz w:val="28"/>
-          <w:szCs w:val="28"/>
-        </w:rPr>
-        <w:t xml:space="preserve"> Project </w:t>
-      </w:r>
-    </w:p>
-    <w:p>
-      <w:pPr>
-        <w:rPr>
-          <w:sz w:val="24"/>
-          <w:szCs w:val="24"/>
-        </w:rPr>
-      </w:pPr>
-      <w:r>
-        <w:rPr>
-          <w:sz w:val="24"/>
-          <w:szCs w:val="24"/>
-        </w:rPr>
-        <w:t xml:space="preserve">The </w:t>
-      </w:r>
-      <w:proofErr w:type="spellStart"/>
-      <w:r>
-        <w:rPr>
-          <w:sz w:val="24"/>
-          <w:szCs w:val="24"/>
-        </w:rPr>
-        <w:t>Xcode</w:t>
-      </w:r>
-      <w:proofErr w:type="spellEnd"/>
-      <w:r>
-        <w:rPr>
-          <w:sz w:val="24"/>
-          <w:szCs w:val="24"/>
-        </w:rPr>
-        <w:t xml:space="preserve"> proj</w:t>
-      </w:r>
-      <w:r>
-        <w:rPr>
-          <w:sz w:val="24"/>
-          <w:szCs w:val="24"/>
-        </w:rPr>
-        <w:t xml:space="preserve">ect will house the development of the Palmly application itself. The three trained neural networks will be incorporated into the backend functionality of the app in the </w:t>
-      </w:r>
-      <w:proofErr w:type="spellStart"/>
-      <w:r>
-        <w:rPr>
-          <w:sz w:val="24"/>
-          <w:szCs w:val="24"/>
-        </w:rPr>
-        <w:t>Xcode</w:t>
-      </w:r>
-      <w:proofErr w:type="spellEnd"/>
-      <w:r>
-        <w:rPr>
-          <w:sz w:val="24"/>
-          <w:szCs w:val="24"/>
-        </w:rPr>
-        <w:t xml:space="preserve"> project as well. The completed app will produce readings based on the hand line c</w:t>
-      </w:r>
-      <w:r>
-        <w:rPr>
-          <w:sz w:val="24"/>
-          <w:szCs w:val="24"/>
-        </w:rPr>
-        <w:t xml:space="preserve">lassifications that the neural nets return, and the user will be able to scroll through corresponding reading and lifestyle info based on these results. The app can be previewed via the iPhone simulator in the </w:t>
-      </w:r>
-      <w:proofErr w:type="spellStart"/>
-      <w:r>
-        <w:rPr>
-          <w:sz w:val="24"/>
-          <w:szCs w:val="24"/>
-        </w:rPr>
-        <w:t>Xcode</w:t>
-      </w:r>
-      <w:proofErr w:type="spellEnd"/>
-      <w:r>
-        <w:rPr>
-          <w:sz w:val="24"/>
-          <w:szCs w:val="24"/>
-        </w:rPr>
-        <w:t xml:space="preserve"> development environment. </w:t>
-      </w:r>
-    </w:p>
-    <w:p>
-      <w:pPr>
-        <w:rPr>
-          <w:sz w:val="24"/>
-          <w:szCs w:val="24"/>
-        </w:rPr>
-      </w:pPr>
-    </w:p>
-    <w:p>
-      <w:pPr>
-        <w:rPr>
-          <w:sz w:val="24"/>
-          <w:szCs w:val="24"/>
-        </w:rPr>
-      </w:pPr>
-      <w:r>
-        <w:rPr>
-          <w:sz w:val="24"/>
-          <w:szCs w:val="24"/>
-        </w:rPr>
-        <w:t xml:space="preserve">5.2.1.1 The </w:t>
-      </w:r>
-      <w:proofErr w:type="spellStart"/>
-      <w:r>
-        <w:rPr>
-          <w:sz w:val="24"/>
-          <w:szCs w:val="24"/>
-        </w:rPr>
-        <w:t>Xcode</w:t>
-      </w:r>
-      <w:proofErr w:type="spellEnd"/>
-      <w:r>
-        <w:rPr>
-          <w:sz w:val="24"/>
-          <w:szCs w:val="24"/>
-        </w:rPr>
-        <w:t xml:space="preserve"> project shall maintain all code and external files relevant to the development of the Palmly application. </w:t>
-      </w:r>
-    </w:p>
-    <w:p>
-      <w:pPr>
-        <w:rPr>
-          <w:sz w:val="24"/>
-          <w:szCs w:val="24"/>
-        </w:rPr>
-      </w:pPr>
-    </w:p>
-    <w:p>
-      <w:pPr>
-        <w:rPr>
-          <w:sz w:val="24"/>
-          <w:szCs w:val="24"/>
-        </w:rPr>
-      </w:pPr>
-      <w:r>
-        <w:rPr>
-          <w:sz w:val="24"/>
-          <w:szCs w:val="24"/>
-        </w:rPr>
-        <w:t xml:space="preserve">5.2.1.2 The </w:t>
-      </w:r>
-      <w:proofErr w:type="spellStart"/>
-      <w:r>
-        <w:rPr>
-          <w:sz w:val="24"/>
-          <w:szCs w:val="24"/>
-        </w:rPr>
-        <w:t>Xcode</w:t>
-      </w:r>
-      <w:proofErr w:type="spellEnd"/>
-      <w:r>
-        <w:rPr>
-          <w:sz w:val="24"/>
-          <w:szCs w:val="24"/>
-        </w:rPr>
-        <w:t xml:space="preserve"> project shall contain the storyboard mapping out all pages the user can click through in the application.</w:t>
-      </w:r>
-    </w:p>
-    <w:p>
-      <w:pPr>
-        <w:rPr>
-          <w:sz w:val="24"/>
-          <w:szCs w:val="24"/>
-        </w:rPr>
-      </w:pPr>
-    </w:p>
-    <w:p>
-      <w:pPr>
-        <w:rPr>
-          <w:sz w:val="24"/>
-          <w:szCs w:val="24"/>
-        </w:rPr>
-      </w:pPr>
-      <w:r>
-        <w:rPr>
-          <w:sz w:val="24"/>
-          <w:szCs w:val="24"/>
-        </w:rPr>
-        <w:t>5.2.1</w:t>
-      </w:r>
-      <w:r>
-        <w:rPr>
-          <w:sz w:val="24"/>
-          <w:szCs w:val="24"/>
-        </w:rPr>
-        <w:t xml:space="preserve">.3 The </w:t>
-      </w:r>
-      <w:proofErr w:type="spellStart"/>
-      <w:r>
-        <w:rPr>
-          <w:sz w:val="24"/>
-          <w:szCs w:val="24"/>
-        </w:rPr>
-        <w:t>Xcode</w:t>
-      </w:r>
-      <w:proofErr w:type="spellEnd"/>
-      <w:r>
-        <w:rPr>
-          <w:sz w:val="24"/>
-          <w:szCs w:val="24"/>
-        </w:rPr>
-        <w:t xml:space="preserve"> project shall contain the three trained neural networks from the Palmly Neural Network Training Project. </w:t>
-      </w:r>
-    </w:p>
-    <w:p>
-      <w:pPr>
-        <w:rPr>
-          <w:sz w:val="24"/>
-          <w:szCs w:val="24"/>
-        </w:rPr>
-      </w:pPr>
-    </w:p>
-    <w:p>
-      <w:pPr>
-        <w:rPr>
-          <w:sz w:val="24"/>
-          <w:szCs w:val="24"/>
-        </w:rPr>
-      </w:pPr>
-      <w:r>
-        <w:rPr>
-          <w:sz w:val="24"/>
-          <w:szCs w:val="24"/>
-        </w:rPr>
-        <w:t xml:space="preserve">5.2.1.4 The </w:t>
-      </w:r>
-      <w:proofErr w:type="spellStart"/>
-      <w:r>
-        <w:rPr>
-          <w:sz w:val="24"/>
-          <w:szCs w:val="24"/>
-        </w:rPr>
-        <w:t>Xcode</w:t>
-      </w:r>
-      <w:proofErr w:type="spellEnd"/>
-      <w:r>
-        <w:rPr>
-          <w:sz w:val="24"/>
-          <w:szCs w:val="24"/>
-        </w:rPr>
-        <w:t xml:space="preserve"> project shall contain all of the source images that will be featured in the application. </w:t>
+        <w:t>user will be able to retrieve their individualized palm reading and accompanying lifestyle tip</w:t>
+      </w:r>
+      <w:r>
+        <w:rPr>
+          <w:sz w:val="24"/>
+          <w:szCs w:val="24"/>
+        </w:rPr>
+        <w:t>s</w:t>
+      </w:r>
+      <w:r>
+        <w:rPr>
+          <w:sz w:val="24"/>
+          <w:szCs w:val="24"/>
+        </w:rPr>
+        <w:t xml:space="preserve"> section via the GUI.</w:t>
+      </w:r>
+    </w:p>
+    <w:p>
+      <w:pPr>
+        <w:rPr>
+          <w:sz w:val="24"/>
+          <w:szCs w:val="24"/>
+        </w:rPr>
+      </w:pPr>
+    </w:p>
+    <w:p>
+      <w:pPr>
+        <w:rPr>
+          <w:b/>
+          <w:sz w:val="28"/>
+          <w:szCs w:val="28"/>
+        </w:rPr>
+      </w:pPr>
+      <w:r>
+        <w:rPr>
+          <w:b/>
+          <w:sz w:val="28"/>
+          <w:szCs w:val="28"/>
+        </w:rPr>
+        <w:t xml:space="preserve">5.2.1 Xcode Project </w:t>
+      </w:r>
+    </w:p>
+    <w:p>
+      <w:pPr>
+        <w:rPr>
+          <w:sz w:val="24"/>
+          <w:szCs w:val="24"/>
+        </w:rPr>
+      </w:pPr>
+      <w:r>
+        <w:rPr>
+          <w:sz w:val="24"/>
+          <w:szCs w:val="24"/>
+        </w:rPr>
+        <w:t xml:space="preserve">The Xcode project will house the development of the Palmly application itself. The three trained neural networks will be incorporated into the backend functionality of the app in the Xcode project as well. The completed app will produce readings based on the hand line classifications that the neural nets return, and the user will be able to scroll through corresponding reading and lifestyle info based on these results. The app can be previewed via the iPhone simulator in the Xcode development environment. </w:t>
+      </w:r>
+    </w:p>
+    <w:p>
+      <w:pPr>
+        <w:rPr>
+          <w:sz w:val="24"/>
+          <w:szCs w:val="24"/>
+        </w:rPr>
+      </w:pPr>
+    </w:p>
+    <w:p>
+      <w:pPr>
+        <w:rPr>
+          <w:sz w:val="24"/>
+          <w:szCs w:val="24"/>
+        </w:rPr>
+      </w:pPr>
+      <w:r>
+        <w:rPr>
+          <w:sz w:val="24"/>
+          <w:szCs w:val="24"/>
+        </w:rPr>
+        <w:t xml:space="preserve">5.2.1.1 The Xcode project shall maintain all code and external files relevant to the development of the Palmly application. </w:t>
+      </w:r>
+    </w:p>
+    <w:p>
+      <w:pPr>
+        <w:rPr>
+          <w:sz w:val="24"/>
+          <w:szCs w:val="24"/>
+        </w:rPr>
+      </w:pPr>
+    </w:p>
+    <w:p>
+      <w:pPr>
+        <w:rPr>
+          <w:sz w:val="24"/>
+          <w:szCs w:val="24"/>
+        </w:rPr>
+      </w:pPr>
+      <w:r>
+        <w:rPr>
+          <w:sz w:val="24"/>
+          <w:szCs w:val="24"/>
+        </w:rPr>
+        <w:t xml:space="preserve">5.2.1.2 The Xcode project shall contain the </w:t>
+      </w:r>
+      <w:r>
+        <w:rPr>
+          <w:sz w:val="24"/>
+          <w:szCs w:val="24"/>
+        </w:rPr>
+        <w:t>SwiftUI views and previews</w:t>
+      </w:r>
+      <w:r>
+        <w:rPr>
+          <w:sz w:val="24"/>
+          <w:szCs w:val="24"/>
+        </w:rPr>
+        <w:t xml:space="preserve"> mapping out all pages the user can click through in the application.</w:t>
+      </w:r>
+    </w:p>
+    <w:p>
+      <w:pPr>
+        <w:rPr>
+          <w:sz w:val="24"/>
+          <w:szCs w:val="24"/>
+        </w:rPr>
+      </w:pPr>
+    </w:p>
+    <w:p>
+      <w:pPr>
+        <w:rPr>
+          <w:sz w:val="24"/>
+          <w:szCs w:val="24"/>
+        </w:rPr>
+      </w:pPr>
+      <w:r>
+        <w:rPr>
+          <w:sz w:val="24"/>
+          <w:szCs w:val="24"/>
+        </w:rPr>
+        <w:t xml:space="preserve">5.2.1.3 The Xcode project shall contain the three trained neural networks from the Palmly Neural Network Training Project. </w:t>
+      </w:r>
+    </w:p>
+    <w:p>
+      <w:pPr>
+        <w:rPr>
+          <w:sz w:val="24"/>
+          <w:szCs w:val="24"/>
+        </w:rPr>
+      </w:pPr>
+    </w:p>
+    <w:p>
+      <w:pPr>
+        <w:rPr>
+          <w:sz w:val="24"/>
+          <w:szCs w:val="24"/>
+        </w:rPr>
+      </w:pPr>
+      <w:r>
+        <w:rPr>
+          <w:sz w:val="24"/>
+          <w:szCs w:val="24"/>
+        </w:rPr>
+        <w:t xml:space="preserve">5.2.1.4 The Xcode project shall contain all of the source images that will be featured in the application. </w:t>
       </w:r>
     </w:p>
     <w:p>
@@ -964,44 +771,22 @@
           <w:sz w:val="28"/>
           <w:szCs w:val="28"/>
         </w:rPr>
-        <w:t>5.2.2 Graphical User Inter</w:t>
-      </w:r>
-      <w:r>
-        <w:rPr>
-          <w:b/>
-          <w:sz w:val="28"/>
-          <w:szCs w:val="28"/>
-        </w:rPr>
-        <w:t>face</w:t>
-      </w:r>
-    </w:p>
-    <w:p>
-      <w:pPr>
-        <w:rPr>
-          <w:sz w:val="24"/>
-          <w:szCs w:val="24"/>
-        </w:rPr>
-      </w:pPr>
-      <w:r>
-        <w:rPr>
-          <w:sz w:val="24"/>
-          <w:szCs w:val="24"/>
-        </w:rPr>
-        <w:t>The GUI will contain an initial upload screen where the user can select or take a palm image to be analyzed by the three neural networks. From there, the user can navigate to different pages via a tab selection bar located at the bottom of the screen.</w:t>
-      </w:r>
-      <w:r>
-        <w:rPr>
-          <w:sz w:val="24"/>
-          <w:szCs w:val="24"/>
-        </w:rPr>
-        <w:t xml:space="preserve"> Each page will contain a breakdown of the reading in general or as it pertains to a specific hand line. Additionally, each specific hand line page will contain tabs to view the overall breakdown of the reading, a personality section, and a lifestyle compo</w:t>
-      </w:r>
-      <w:r>
-        <w:rPr>
-          <w:sz w:val="24"/>
-          <w:szCs w:val="24"/>
-        </w:rPr>
-        <w:t xml:space="preserve">nent page. </w:t>
+        <w:t>5.2.2 Graphical User Interface</w:t>
+      </w:r>
+    </w:p>
+    <w:p>
+      <w:pPr>
+        <w:rPr>
+          <w:sz w:val="24"/>
+          <w:szCs w:val="24"/>
+        </w:rPr>
+      </w:pPr>
+      <w:r>
+        <w:rPr>
+          <w:sz w:val="24"/>
+          <w:szCs w:val="24"/>
+        </w:rPr>
+        <w:t xml:space="preserve">The GUI will contain an initial upload screen where the user can select or take a palm image to be analyzed by the three neural networks. From there, the user can navigate to different pages via a tab selection bar located at the bottom of the screen. Each page will contain a breakdown of the reading in general or as it pertains to a specific hand line. Additionally, each specific hand line page will contain tabs to view the overall breakdown of the reading, a personality section, and a lifestyle component page. </w:t>
       </w:r>
     </w:p>
     <w:p>
@@ -1092,54 +877,22 @@
           <w:sz w:val="24"/>
           <w:szCs w:val="24"/>
         </w:rPr>
-        <w:t xml:space="preserve">The GUI will contain a </w:t>
-      </w:r>
-      <w:proofErr w:type="gramStart"/>
-      <w:r>
-        <w:rPr>
-          <w:sz w:val="24"/>
-          <w:szCs w:val="24"/>
-        </w:rPr>
-        <w:t>life line</w:t>
-      </w:r>
-      <w:proofErr w:type="gramEnd"/>
-      <w:r>
-        <w:rPr>
-          <w:sz w:val="24"/>
-          <w:szCs w:val="24"/>
-        </w:rPr>
-        <w:t xml:space="preserve"> page.</w:t>
-      </w:r>
-    </w:p>
-    <w:p>
-      <w:pPr>
-        <w:rPr>
-          <w:sz w:val="24"/>
-          <w:szCs w:val="24"/>
-        </w:rPr>
-      </w:pPr>
-      <w:r>
-        <w:rPr>
-          <w:sz w:val="24"/>
-          <w:szCs w:val="24"/>
-        </w:rPr>
-        <w:t xml:space="preserve">The GUI will contain a </w:t>
-      </w:r>
-      <w:proofErr w:type="gramStart"/>
-      <w:r>
-        <w:rPr>
-          <w:sz w:val="24"/>
-          <w:szCs w:val="24"/>
-        </w:rPr>
-        <w:t>head line</w:t>
-      </w:r>
-      <w:proofErr w:type="gramEnd"/>
-      <w:r>
-        <w:rPr>
-          <w:sz w:val="24"/>
-          <w:szCs w:val="24"/>
-        </w:rPr>
-        <w:t xml:space="preserve"> page. </w:t>
+        <w:t>The GUI will contain a life line page.</w:t>
+      </w:r>
+    </w:p>
+    <w:p>
+      <w:pPr>
+        <w:rPr>
+          <w:sz w:val="24"/>
+          <w:szCs w:val="24"/>
+        </w:rPr>
+      </w:pPr>
+      <w:r>
+        <w:rPr>
+          <w:sz w:val="24"/>
+          <w:szCs w:val="24"/>
+        </w:rPr>
+        <w:t xml:space="preserve">The GUI will contain a head line page. </w:t>
       </w:r>
     </w:p>
     <w:p>
@@ -1286,15 +1039,7 @@
                 <w:sz w:val="28"/>
                 <w:szCs w:val="28"/>
               </w:rPr>
-              <w:t xml:space="preserve">5.3 </w:t>
-            </w:r>
-            <w:r>
-              <w:rPr>
-                <w:b/>
-                <w:sz w:val="28"/>
-                <w:szCs w:val="28"/>
-              </w:rPr>
-              <w:t>Performance Requirements</w:t>
+              <w:t>5.3 Performance Requirements</w:t>
             </w:r>
           </w:p>
         </w:tc>
@@ -1312,30 +1057,7 @@
           <w:sz w:val="24"/>
           <w:szCs w:val="24"/>
         </w:rPr>
-        <w:t xml:space="preserve"> Since the target age are those in the Millennial Generation and Generation Z, the application needs to respond as quickly as other applications that people in this age group typically use, while still offering a simple and easy-t</w:t>
-      </w:r>
-      <w:r>
-        <w:rPr>
-          <w:sz w:val="24"/>
-          <w:szCs w:val="24"/>
-        </w:rPr>
-        <w:t xml:space="preserve">o-use interface. The majority of the performance requirements will rely heavily on the speed of the </w:t>
-      </w:r>
-      <w:proofErr w:type="spellStart"/>
-      <w:r>
-        <w:rPr>
-          <w:sz w:val="24"/>
-          <w:szCs w:val="24"/>
-        </w:rPr>
-        <w:t>MobileNet</w:t>
-      </w:r>
-      <w:proofErr w:type="spellEnd"/>
-      <w:r>
-        <w:rPr>
-          <w:sz w:val="24"/>
-          <w:szCs w:val="24"/>
-        </w:rPr>
-        <w:t xml:space="preserve"> API as well as transitions between screens and different data displays.</w:t>
+        <w:t xml:space="preserve"> Since the target age are those in the Millennial Generation and Generation Z, the application needs to respond as quickly as other applications that people in this age group typically use, while still offering a simple and easy-to-use interface. The majority of the performance requirements will rely heavily on the speed of the MobileNet API as well as transitions between screens and different data displays.</w:t>
       </w:r>
     </w:p>
     <w:p>
@@ -1383,44 +1105,30 @@
           <w:sz w:val="24"/>
           <w:szCs w:val="24"/>
         </w:rPr>
-        <w:t>5.3.1.1 The reading results shall return within 5</w:t>
-      </w:r>
-      <w:r>
-        <w:rPr>
-          <w:sz w:val="24"/>
-          <w:szCs w:val="24"/>
-        </w:rPr>
-        <w:t xml:space="preserve"> seconds of the user submitting their image.</w:t>
-      </w:r>
-    </w:p>
-    <w:p>
-      <w:pPr>
-        <w:rPr>
-          <w:sz w:val="24"/>
-          <w:szCs w:val="24"/>
-        </w:rPr>
-      </w:pPr>
-    </w:p>
-    <w:p>
-      <w:pPr>
-        <w:rPr>
-          <w:sz w:val="24"/>
-          <w:szCs w:val="24"/>
-        </w:rPr>
-      </w:pPr>
-      <w:r>
-        <w:rPr>
-          <w:sz w:val="24"/>
-          <w:szCs w:val="24"/>
-        </w:rPr>
-        <w:t>Once the user has submitted the image, the result should appear on screen in at most 5 seconds. This time includes the instant the user submits the image to when the results appear on the page. This does not include situations for which the image is reject</w:t>
-      </w:r>
-      <w:r>
-        <w:rPr>
-          <w:sz w:val="24"/>
-          <w:szCs w:val="24"/>
-        </w:rPr>
-        <w:t>ed by the system due to low quality.</w:t>
+        <w:t>5.3.1.1 The reading results shall return within 5 seconds of the user submitting their image.</w:t>
+      </w:r>
+    </w:p>
+    <w:p>
+      <w:pPr>
+        <w:rPr>
+          <w:sz w:val="24"/>
+          <w:szCs w:val="24"/>
+        </w:rPr>
+      </w:pPr>
+    </w:p>
+    <w:p>
+      <w:pPr>
+        <w:rPr>
+          <w:sz w:val="24"/>
+          <w:szCs w:val="24"/>
+        </w:rPr>
+      </w:pPr>
+      <w:r>
+        <w:rPr>
+          <w:sz w:val="24"/>
+          <w:szCs w:val="24"/>
+        </w:rPr>
+        <w:t>Once the user has submitted the image, the result should appear on screen in at most 5 seconds. This time includes the instant the user submits the image to when the results appear on the page. This does not include situations for which the image is rejected by the system due to low quality.</w:t>
       </w:r>
     </w:p>
     <w:p>
@@ -1466,14 +1174,7 @@
           <w:sz w:val="24"/>
           <w:szCs w:val="24"/>
         </w:rPr>
-        <w:t>This accuracy will be output from the API. Any reading whose primary reading is below 50% accuracy shall provide two subsequent readings with accura</w:t>
-      </w:r>
-      <w:r>
-        <w:rPr>
-          <w:sz w:val="24"/>
-          <w:szCs w:val="24"/>
-        </w:rPr>
-        <w:t>cy at or above 25%. Any readings for which this is not possible, a disclaimer shall appear on the screen about the discrepancy in reading.</w:t>
+        <w:t>This accuracy will be output from the API. Any reading whose primary reading is below 50% accuracy shall provide two subsequent readings with accuracy at or above 25%. Any readings for which this is not possible, a disclaimer shall appear on the screen about the discrepancy in reading.</w:t>
       </w:r>
     </w:p>
     <w:p>
@@ -1561,14 +1262,7 @@
           <w:sz w:val="24"/>
           <w:szCs w:val="24"/>
         </w:rPr>
-        <w:t>Upon t</w:t>
-      </w:r>
-      <w:r>
-        <w:rPr>
-          <w:sz w:val="24"/>
-          <w:szCs w:val="24"/>
-        </w:rPr>
-        <w:t xml:space="preserve">he user clicking the page’s respective tab, if the reading has already been received, the page along with all of its contents should appear within 1 second. This time limit does not include the time it takes a reading to be fetched from the API. </w:t>
+        <w:t xml:space="preserve">Upon the user clicking the page’s respective tab, if the reading has already been received, the page along with all of its contents should appear within 1 second. This time limit does not include the time it takes a reading to be fetched from the API. </w:t>
       </w:r>
     </w:p>
     <w:p>
@@ -1592,74 +1286,53 @@
           <w:szCs w:val="24"/>
         </w:rPr>
         <w:lastRenderedPageBreak/>
-        <w:t xml:space="preserve">5.3.2.3 </w:t>
-      </w:r>
-      <w:r>
-        <w:rPr>
-          <w:sz w:val="24"/>
-          <w:szCs w:val="24"/>
-        </w:rPr>
-        <w:t>Each palm line page shall be populated prior to any user action, if the most recent reading is a cached reading.</w:t>
-      </w:r>
-    </w:p>
-    <w:p>
-      <w:pPr>
-        <w:rPr>
-          <w:sz w:val="24"/>
-          <w:szCs w:val="24"/>
-        </w:rPr>
-      </w:pPr>
-    </w:p>
-    <w:p>
-      <w:pPr>
-        <w:rPr>
-          <w:sz w:val="24"/>
-          <w:szCs w:val="24"/>
-        </w:rPr>
-      </w:pPr>
-      <w:r>
-        <w:rPr>
-          <w:sz w:val="24"/>
-          <w:szCs w:val="24"/>
-        </w:rPr>
-        <w:t>If the user has not submitted an image for a new reading in their current session, each page shall be populated with the contents from their l</w:t>
-      </w:r>
-      <w:r>
-        <w:rPr>
-          <w:sz w:val="24"/>
-          <w:szCs w:val="24"/>
-        </w:rPr>
-        <w:t>ast reading. If the user has no cached readings, each page’s header and footer should be present with directions on how to submit an image for reading.</w:t>
-      </w:r>
-    </w:p>
-    <w:p>
-      <w:pPr>
-        <w:rPr>
-          <w:sz w:val="24"/>
-          <w:szCs w:val="24"/>
-        </w:rPr>
-      </w:pPr>
-    </w:p>
-    <w:p>
-      <w:pPr>
-        <w:rPr>
-          <w:sz w:val="24"/>
-          <w:szCs w:val="24"/>
-        </w:rPr>
-      </w:pPr>
-      <w:r>
-        <w:rPr>
-          <w:sz w:val="24"/>
-          <w:szCs w:val="24"/>
-        </w:rPr>
-        <w:t>5.3.2.4 Each palm line page shall change its content within 5 seconds of a new reading being returned f</w:t>
-      </w:r>
-      <w:r>
-        <w:rPr>
-          <w:sz w:val="24"/>
-          <w:szCs w:val="24"/>
-        </w:rPr>
-        <w:t>rom the API.</w:t>
+        <w:t>5.3.2.3 Each palm line page shall be populated prior to any user action, if the most recent reading is a cached reading.</w:t>
+      </w:r>
+    </w:p>
+    <w:p>
+      <w:pPr>
+        <w:rPr>
+          <w:sz w:val="24"/>
+          <w:szCs w:val="24"/>
+        </w:rPr>
+      </w:pPr>
+    </w:p>
+    <w:p>
+      <w:pPr>
+        <w:rPr>
+          <w:sz w:val="24"/>
+          <w:szCs w:val="24"/>
+        </w:rPr>
+      </w:pPr>
+      <w:r>
+        <w:rPr>
+          <w:sz w:val="24"/>
+          <w:szCs w:val="24"/>
+        </w:rPr>
+        <w:t>If the user has not submitted an image for a new reading in their current session, each page shall be populated with the contents from their last reading. If the user has no cached readings, each page’s header and footer should be present with directions on how to submit an image for reading.</w:t>
+      </w:r>
+    </w:p>
+    <w:p>
+      <w:pPr>
+        <w:rPr>
+          <w:sz w:val="24"/>
+          <w:szCs w:val="24"/>
+        </w:rPr>
+      </w:pPr>
+    </w:p>
+    <w:p>
+      <w:pPr>
+        <w:rPr>
+          <w:sz w:val="24"/>
+          <w:szCs w:val="24"/>
+        </w:rPr>
+      </w:pPr>
+      <w:r>
+        <w:rPr>
+          <w:sz w:val="24"/>
+          <w:szCs w:val="24"/>
+        </w:rPr>
+        <w:t>5.3.2.4 Each palm line page shall change its content within 5 seconds of a new reading being returned from the API.</w:t>
       </w:r>
     </w:p>
     <w:p>
@@ -1748,14 +1421,7 @@
           <w:sz w:val="24"/>
           <w:szCs w:val="24"/>
         </w:rPr>
-        <w:t>5.3.3.1 The breakdown page shall populate within 5 seconds of a new reading being returned f</w:t>
-      </w:r>
-      <w:r>
-        <w:rPr>
-          <w:sz w:val="24"/>
-          <w:szCs w:val="24"/>
-        </w:rPr>
-        <w:t>rom the API.</w:t>
+        <w:t>5.3.3.1 The breakdown page shall populate within 5 seconds of a new reading being returned from the API.</w:t>
       </w:r>
     </w:p>
     <w:p>
@@ -1945,21 +1611,7 @@
           <w:sz w:val="24"/>
           <w:szCs w:val="24"/>
         </w:rPr>
-        <w:t>Upon th</w:t>
-      </w:r>
-      <w:r>
-        <w:rPr>
-          <w:sz w:val="24"/>
-          <w:szCs w:val="24"/>
-        </w:rPr>
-        <w:t>e user leaving the application and returning, the contents of the lifestyle page should have shifted to reflect any new content that may have been added to the platform. If no new articles have been added, the contents may shift to a random ordering of art</w:t>
-      </w:r>
-      <w:r>
-        <w:rPr>
-          <w:sz w:val="24"/>
-          <w:szCs w:val="24"/>
-        </w:rPr>
-        <w:t xml:space="preserve">icles. </w:t>
+        <w:t xml:space="preserve">Upon the user leaving the application and returning, the contents of the lifestyle page should have shifted to reflect any new content that may have been added to the platform. If no new articles have been added, the contents may shift to a random ordering of articles. </w:t>
       </w:r>
     </w:p>
     <w:p>
@@ -2070,60 +1722,30 @@
           <w:sz w:val="24"/>
           <w:szCs w:val="24"/>
         </w:rPr>
-        <w:t>5.3.6.3 The tabs should be</w:t>
-      </w:r>
-      <w:r>
-        <w:rPr>
-          <w:sz w:val="24"/>
-          <w:szCs w:val="24"/>
-        </w:rPr>
-        <w:t xml:space="preserve"> fixed in place as the user zooms, scrolls, or rotates within the interface.</w:t>
-      </w:r>
-    </w:p>
-    <w:p>
-      <w:pPr>
-        <w:rPr>
-          <w:sz w:val="24"/>
-          <w:szCs w:val="24"/>
-        </w:rPr>
-      </w:pPr>
-    </w:p>
-    <w:p>
-      <w:pPr>
-        <w:rPr>
-          <w:sz w:val="24"/>
-          <w:szCs w:val="24"/>
-        </w:rPr>
-      </w:pPr>
-      <w:r>
-        <w:rPr>
-          <w:sz w:val="24"/>
-          <w:szCs w:val="24"/>
-        </w:rPr>
-        <w:t xml:space="preserve">When the user rotates their device, the icons may rotate to reflect the orientation of the device. Once the device’s orientation is settled, the icons should not </w:t>
-      </w:r>
-      <w:proofErr w:type="gramStart"/>
-      <w:r>
-        <w:rPr>
-          <w:sz w:val="24"/>
-          <w:szCs w:val="24"/>
-        </w:rPr>
-        <w:t>rotate</w:t>
-      </w:r>
-      <w:proofErr w:type="gramEnd"/>
-      <w:r>
-        <w:rPr>
-          <w:sz w:val="24"/>
-          <w:szCs w:val="24"/>
-        </w:rPr>
-        <w:t xml:space="preserve"> and the t</w:t>
-      </w:r>
-      <w:r>
-        <w:rPr>
-          <w:sz w:val="24"/>
-          <w:szCs w:val="24"/>
-        </w:rPr>
-        <w:t xml:space="preserve">abs should not transform. This includes responses like “swipe”, “zoom” and “scroll” that are built into iOS devices. </w:t>
+        <w:t>5.3.6.3 The tabs should be fixed in place as the user zooms, scrolls, or rotates within the interface.</w:t>
+      </w:r>
+    </w:p>
+    <w:p>
+      <w:pPr>
+        <w:rPr>
+          <w:sz w:val="24"/>
+          <w:szCs w:val="24"/>
+        </w:rPr>
+      </w:pPr>
+    </w:p>
+    <w:p>
+      <w:pPr>
+        <w:rPr>
+          <w:sz w:val="24"/>
+          <w:szCs w:val="24"/>
+        </w:rPr>
+      </w:pPr>
+      <w:r>
+        <w:rPr>
+          <w:sz w:val="24"/>
+          <w:szCs w:val="24"/>
+        </w:rPr>
+        <w:t xml:space="preserve">When the user rotates their device, the icons may rotate to reflect the orientation of the device. Once the device’s orientation is settled, the icons should not rotate and the tabs should not transform. This includes responses like “swipe”, “zoom” and “scroll” that are built into iOS devices. </w:t>
       </w:r>
     </w:p>
     <w:p>
@@ -2205,87 +1827,47 @@
           <w:sz w:val="24"/>
           <w:szCs w:val="24"/>
         </w:rPr>
-        <w:t>The Palmly</w:t>
-      </w:r>
-      <w:bookmarkStart w:id="0" w:name="_GoBack"/>
-      <w:bookmarkEnd w:id="0"/>
-      <w:r>
-        <w:rPr>
-          <w:sz w:val="24"/>
-          <w:szCs w:val="24"/>
-        </w:rPr>
-        <w:t xml:space="preserve"> application will be created for iOS so that the target audience can easily use it when desired. It will be created using XCode</w:t>
-      </w:r>
-      <w:r>
-        <w:rPr>
-          <w:sz w:val="24"/>
-          <w:szCs w:val="24"/>
-        </w:rPr>
-        <w:t xml:space="preserve"> so that once finished it can be deployed on the iOS app store so that any user who has an iOS device can download and </w:t>
-      </w:r>
-      <w:r>
-        <w:rPr>
-          <w:sz w:val="24"/>
-          <w:szCs w:val="24"/>
-        </w:rPr>
-        <w:t>use it.</w:t>
-      </w:r>
-    </w:p>
-    <w:p>
-      <w:pPr>
-        <w:rPr>
-          <w:sz w:val="24"/>
-          <w:szCs w:val="24"/>
-        </w:rPr>
-      </w:pPr>
-    </w:p>
-    <w:p>
-      <w:pPr>
-        <w:rPr>
-          <w:b/>
-          <w:sz w:val="28"/>
-          <w:szCs w:val="28"/>
-        </w:rPr>
-      </w:pPr>
-      <w:proofErr w:type="gramStart"/>
-      <w:r>
-        <w:rPr>
-          <w:b/>
-          <w:sz w:val="28"/>
-          <w:szCs w:val="28"/>
-        </w:rPr>
-        <w:t>5.4.1  Development</w:t>
-      </w:r>
-      <w:proofErr w:type="gramEnd"/>
-      <w:r>
-        <w:rPr>
-          <w:b/>
-          <w:sz w:val="28"/>
-          <w:szCs w:val="28"/>
-        </w:rPr>
-        <w:t xml:space="preserve"> Environment Requirements</w:t>
-      </w:r>
-    </w:p>
-    <w:p>
-      <w:pPr>
-        <w:rPr>
-          <w:sz w:val="24"/>
-          <w:szCs w:val="24"/>
-        </w:rPr>
-      </w:pPr>
-      <w:r>
-        <w:rPr>
-          <w:sz w:val="24"/>
-          <w:szCs w:val="24"/>
-        </w:rPr>
-        <w:t>The Palmly application shall be created using XCode</w:t>
-      </w:r>
-      <w:r>
-        <w:rPr>
-          <w:sz w:val="24"/>
-          <w:szCs w:val="24"/>
-        </w:rPr>
-        <w:t xml:space="preserve"> version 11.3. It will be programmed in Swift.</w:t>
+        <w:t>The Palmly application will be created for iOS so that the target audience can easily use it when desired. It will be created using XCode so that once finished it can be deployed on the iOS app store so that any user who has an iOS device can download and use it.</w:t>
+      </w:r>
+    </w:p>
+    <w:p>
+      <w:pPr>
+        <w:rPr>
+          <w:sz w:val="24"/>
+          <w:szCs w:val="24"/>
+        </w:rPr>
+      </w:pPr>
+    </w:p>
+    <w:p>
+      <w:pPr>
+        <w:rPr>
+          <w:b/>
+          <w:sz w:val="28"/>
+          <w:szCs w:val="28"/>
+        </w:rPr>
+      </w:pPr>
+      <w:r>
+        <w:rPr>
+          <w:b/>
+          <w:sz w:val="28"/>
+          <w:szCs w:val="28"/>
+        </w:rPr>
+        <w:t>5.4.1  Development Environment Requirements</w:t>
+      </w:r>
+    </w:p>
+    <w:p>
+      <w:pPr>
+        <w:rPr>
+          <w:sz w:val="24"/>
+          <w:szCs w:val="24"/>
+        </w:rPr>
+      </w:pPr>
+      <w:r>
+        <w:rPr>
+          <w:sz w:val="24"/>
+          <w:szCs w:val="24"/>
+        </w:rPr>
+        <w:t>The Palmly application shall be created using XCode version 11.3. It will be programmed in Swift.</w:t>
       </w:r>
     </w:p>
     <w:p>
@@ -2311,45 +1893,28 @@
           <w:szCs w:val="28"/>
         </w:rPr>
       </w:pPr>
-      <w:proofErr w:type="gramStart"/>
-      <w:r>
-        <w:rPr>
-          <w:b/>
-          <w:sz w:val="28"/>
-          <w:szCs w:val="28"/>
-        </w:rPr>
-        <w:t>5.4.2  Execution</w:t>
-      </w:r>
-      <w:proofErr w:type="gramEnd"/>
-      <w:r>
-        <w:rPr>
-          <w:b/>
-          <w:sz w:val="28"/>
-          <w:szCs w:val="28"/>
-        </w:rPr>
-        <w:t xml:space="preserve"> Environment Requirements</w:t>
-      </w:r>
-    </w:p>
-    <w:p>
-      <w:pPr>
-        <w:rPr>
-          <w:sz w:val="24"/>
-          <w:szCs w:val="24"/>
-        </w:rPr>
-      </w:pPr>
-      <w:r>
-        <w:rPr>
-          <w:sz w:val="24"/>
-          <w:szCs w:val="24"/>
-        </w:rPr>
-        <w:t>The Palmly application shall be able to execute using any iOS</w:t>
-      </w:r>
-      <w:r>
-        <w:rPr>
-          <w:sz w:val="24"/>
-          <w:szCs w:val="24"/>
-        </w:rPr>
-        <w:t xml:space="preserve"> device.  </w:t>
+      <w:r>
+        <w:rPr>
+          <w:b/>
+          <w:sz w:val="28"/>
+          <w:szCs w:val="28"/>
+        </w:rPr>
+        <w:t>5.4.2  Execution Environment Requirements</w:t>
+      </w:r>
+    </w:p>
+    <w:p>
+      <w:pPr>
+        <w:rPr>
+          <w:sz w:val="24"/>
+          <w:szCs w:val="24"/>
+        </w:rPr>
+      </w:pPr>
+      <w:r>
+        <w:rPr>
+          <w:sz w:val="24"/>
+          <w:szCs w:val="24"/>
+        </w:rPr>
+        <w:t xml:space="preserve">The Palmly application shall be able to execute using any iOS device.  </w:t>
       </w:r>
     </w:p>
     <w:p>

</xml_diff>